<commit_message>
Final commit for phase 1
</commit_message>
<xml_diff>
--- a/docs/report-phase1.docx
+++ b/docs/report-phase1.docx
@@ -24,23 +24,30 @@
           <w:tab w:val="num" w:pos="720"/>
         </w:tabs>
         <w:jc w:val="both"/>
-        <w:rPr>
-          <w:lang w:val="en-US"/>
-        </w:rPr>
-      </w:pPr>
-      <w:r>
-        <w:rPr>
-          <w:b/>
-          <w:bCs/>
-          <w:lang w:val="en-US"/>
-        </w:rPr>
-        <w:t xml:space="preserve">Group Members: </w:t>
-      </w:r>
-      <w:r>
-        <w:rPr>
-          <w:lang w:val="en-US"/>
-        </w:rPr>
-        <w:t xml:space="preserve"> Henrique Marques</w:t>
+      </w:pPr>
+      <w:r>
+        <w:t>Henrique Marques</w:t>
+      </w:r>
+      <w:r>
+        <w:t xml:space="preserve"> (57153)</w:t>
+      </w:r>
+      <w:r>
+        <w:t>, Gonça</w:t>
+      </w:r>
+      <w:r>
+        <w:t>lo Fernandes (</w:t>
+      </w:r>
+      <w:r>
+        <w:t>58194</w:t>
+      </w:r>
+      <w:r>
+        <w:t>), Miguel Pena (</w:t>
+      </w:r>
+      <w:r>
+        <w:t>64446</w:t>
+      </w:r>
+      <w:r>
+        <w:t>)</w:t>
       </w:r>
     </w:p>
     <w:p>
@@ -49,9 +56,6 @@
           <w:tab w:val="num" w:pos="720"/>
         </w:tabs>
         <w:jc w:val="both"/>
-        <w:rPr>
-          <w:lang w:val="en-US"/>
-        </w:rPr>
       </w:pPr>
     </w:p>
     <w:p>
@@ -65,19 +69,7 @@
         <w:rPr>
           <w:lang w:val="en-US"/>
         </w:rPr>
-        <w:t xml:space="preserve">This report analyzes the P2P Messaging System developed </w:t>
-      </w:r>
-      <w:r>
-        <w:rPr>
-          <w:lang w:val="en-US"/>
-        </w:rPr>
-        <w:t xml:space="preserve">for the class of Data Privacy and Security in the java programming language. </w:t>
-      </w:r>
-      <w:r>
-        <w:rPr>
-          <w:lang w:val="en-US"/>
-        </w:rPr>
-        <w:t>The system implements a peer-to-peer messaging framework that allows users to send and receive messages directly without a centralized server. This report will provide an overview of the code structure, functionality, and the security measures implemented to ensure secure communication among peers.</w:t>
+        <w:t>This report analyzes the P2P Messaging System developed for the class of Data Privacy and Security in the java programming language. The system implements a peer-to-peer messaging framework that allows users to send and receive messages directly without a centralized server. This report will provide an overview of the code structure, functionality, and the security measures implemented to ensure secure communication among peers.</w:t>
       </w:r>
     </w:p>
     <w:p>
@@ -91,13 +83,7 @@
         <w:rPr>
           <w:lang w:val="en-US"/>
         </w:rPr>
-        <w:t xml:space="preserve">The codebase consists of several key components organized into different files and directories. </w:t>
-      </w:r>
-      <w:r>
-        <w:rPr>
-          <w:lang w:val="en-US"/>
-        </w:rPr>
-        <w:t xml:space="preserve">The primary </w:t>
+        <w:t xml:space="preserve">The codebase consists of several key components organized into different files and directories. The primary </w:t>
       </w:r>
       <w:r>
         <w:rPr>
@@ -129,7 +115,7 @@
           <w:bCs/>
           <w:lang w:val="en-US"/>
         </w:rPr>
-        <w:t>Main</w:t>
+        <w:t>Main:</w:t>
       </w:r>
       <w:r>
         <w:rPr>
@@ -137,46 +123,64 @@
           <w:bCs/>
           <w:lang w:val="en-US"/>
         </w:rPr>
-        <w:t>:</w:t>
-      </w:r>
-      <w:r>
-        <w:rPr>
-          <w:b/>
-          <w:bCs/>
-          <w:lang w:val="en-US"/>
-        </w:rPr>
         <w:t xml:space="preserve"> </w:t>
       </w:r>
       <w:r>
         <w:rPr>
           <w:lang w:val="en-US"/>
         </w:rPr>
-        <w:t>This class</w:t>
-      </w:r>
-      <w:r>
-        <w:rPr>
-          <w:lang w:val="en-US"/>
-        </w:rPr>
-        <w:t xml:space="preserve"> facilitat</w:t>
-      </w:r>
-      <w:r>
-        <w:rPr>
-          <w:lang w:val="en-US"/>
-        </w:rPr>
-        <w:t>es</w:t>
-      </w:r>
-      <w:r>
-        <w:rPr>
-          <w:lang w:val="en-US"/>
-        </w:rPr>
-        <w:t xml:space="preserve"> the initial setup and configuration of the peer, including the loading of keystores and </w:t>
+        <w:t>This class facilitates</w:t>
+      </w:r>
+      <w:r>
+        <w:rPr>
+          <w:lang w:val="en-US"/>
+        </w:rPr>
+        <w:t xml:space="preserve"> the initial setup and configuration of the peer, including the loading of </w:t>
       </w:r>
       <w:proofErr w:type="spellStart"/>
       <w:r>
         <w:rPr>
           <w:lang w:val="en-US"/>
         </w:rPr>
-        <w:t>truststores</w:t>
+        <w:t>key</w:t>
+      </w:r>
+      <w:r>
+        <w:rPr>
+          <w:lang w:val="en-US"/>
+        </w:rPr>
+        <w:t>S</w:t>
+      </w:r>
+      <w:r>
+        <w:rPr>
+          <w:lang w:val="en-US"/>
+        </w:rPr>
+        <w:t>tores</w:t>
+      </w:r>
+      <w:proofErr w:type="spellEnd"/>
+      <w:r>
+        <w:rPr>
+          <w:lang w:val="en-US"/>
+        </w:rPr>
+        <w:t xml:space="preserve"> and </w:t>
+      </w:r>
+      <w:proofErr w:type="spellStart"/>
+      <w:r>
+        <w:rPr>
+          <w:lang w:val="en-US"/>
+        </w:rPr>
+        <w:t>trust</w:t>
+      </w:r>
+      <w:r>
+        <w:rPr>
+          <w:lang w:val="en-US"/>
+        </w:rPr>
+        <w:t>S</w:t>
+      </w:r>
+      <w:r>
+        <w:rPr>
+          <w:lang w:val="en-US"/>
+        </w:rPr>
+        <w:t>tores</w:t>
       </w:r>
       <w:proofErr w:type="spellEnd"/>
       <w:r>
@@ -520,14 +524,52 @@
         <w:rPr>
           <w:lang w:val="en-US"/>
         </w:rPr>
-        <w:t xml:space="preserve">In order to start a peer there are some requirements: a keystore containing the public/private key pair, a </w:t>
+        <w:t xml:space="preserve">In order to start a peer there are some requirements: a </w:t>
       </w:r>
       <w:proofErr w:type="spellStart"/>
       <w:r>
         <w:rPr>
           <w:lang w:val="en-US"/>
         </w:rPr>
-        <w:t>truststore</w:t>
+        <w:t>key</w:t>
+      </w:r>
+      <w:r>
+        <w:rPr>
+          <w:lang w:val="en-US"/>
+        </w:rPr>
+        <w:t>S</w:t>
+      </w:r>
+      <w:r>
+        <w:rPr>
+          <w:lang w:val="en-US"/>
+        </w:rPr>
+        <w:t>tore</w:t>
+      </w:r>
+      <w:proofErr w:type="spellEnd"/>
+      <w:r>
+        <w:rPr>
+          <w:lang w:val="en-US"/>
+        </w:rPr>
+        <w:t xml:space="preserve"> containing the public/private key pair, a </w:t>
+      </w:r>
+      <w:proofErr w:type="spellStart"/>
+      <w:r>
+        <w:rPr>
+          <w:lang w:val="en-US"/>
+        </w:rPr>
+        <w:t>trust</w:t>
+      </w:r>
+      <w:r>
+        <w:rPr>
+          <w:lang w:val="en-US"/>
+        </w:rPr>
+        <w:t>S</w:t>
+      </w:r>
+      <w:r>
+        <w:rPr>
+          <w:lang w:val="en-US"/>
+        </w:rPr>
+        <w:t>tore</w:t>
       </w:r>
       <w:proofErr w:type="spellEnd"/>
       <w:r>
@@ -1175,46 +1217,6 @@
         </w:rPr>
         <w:t>ach packet is encrypted with a unique 12-byte IV generated using a secure random number generator, ensuring that the encryption is unique for each packet, protecting against replay attacks.</w:t>
       </w:r>
-    </w:p>
-    <w:p>
-      <w:pPr>
-        <w:jc w:val="both"/>
-        <w:rPr>
-          <w:b/>
-          <w:bCs/>
-          <w:lang w:val="en-US"/>
-        </w:rPr>
-      </w:pPr>
-    </w:p>
-    <w:p>
-      <w:pPr>
-        <w:jc w:val="both"/>
-        <w:rPr>
-          <w:b/>
-          <w:bCs/>
-          <w:lang w:val="en-US"/>
-        </w:rPr>
-      </w:pPr>
-    </w:p>
-    <w:p>
-      <w:pPr>
-        <w:jc w:val="both"/>
-        <w:rPr>
-          <w:b/>
-          <w:bCs/>
-          <w:lang w:val="en-US"/>
-        </w:rPr>
-      </w:pPr>
-    </w:p>
-    <w:p>
-      <w:pPr>
-        <w:jc w:val="both"/>
-        <w:rPr>
-          <w:b/>
-          <w:bCs/>
-          <w:lang w:val="en-US"/>
-        </w:rPr>
-      </w:pPr>
     </w:p>
     <w:p>
       <w:pPr>
@@ -1252,6 +1254,7 @@
           <w:bCs/>
           <w:lang w:val="en-US"/>
         </w:rPr>
+        <w:lastRenderedPageBreak/>
         <w:t>Implementation Considerations</w:t>
       </w:r>
       <w:r>
@@ -1477,6 +1480,12 @@
           <w:lang w:val="en-US"/>
         </w:rPr>
         <w:t>, otherwise the program will throw an exception</w:t>
+      </w:r>
+      <w:r>
+        <w:rPr>
+          <w:lang w:val="en-US"/>
+        </w:rPr>
+        <w:t>.</w:t>
       </w:r>
     </w:p>
     <w:p>

</xml_diff>